<commit_message>
update to sprint report
</commit_message>
<xml_diff>
--- a/Documents/Sprint 6 Report.docx
+++ b/Documents/Sprint 6 Report.docx
@@ -1,6 +1,6 @@
 
 <file path=word/document.xml><?xml version="1.0" encoding="utf-8"?>
-<w:document xmlns:wpc="http://schemas.microsoft.com/office/word/2010/wordprocessingCanvas" xmlns:mc="http://schemas.openxmlformats.org/markup-compatibility/2006" xmlns:o="urn:schemas-microsoft-com:office:office" xmlns:r="http://schemas.openxmlformats.org/officeDocument/2006/relationships" xmlns:m="http://schemas.openxmlformats.org/officeDocument/2006/math" xmlns:v="urn:schemas-microsoft-com:vml" xmlns:wp14="http://schemas.microsoft.com/office/word/2010/wordprocessingDrawing" xmlns:wp="http://schemas.openxmlformats.org/drawingml/2006/wordprocessingDrawing" xmlns:w10="urn:schemas-microsoft-com:office:word" xmlns:w="http://schemas.openxmlformats.org/wordprocessingml/2006/main" xmlns:w14="http://schemas.microsoft.com/office/word/2010/wordml" xmlns:wpg="http://schemas.microsoft.com/office/word/2010/wordprocessingGroup" xmlns:wpi="http://schemas.microsoft.com/office/word/2010/wordprocessingInk" xmlns:wne="http://schemas.microsoft.com/office/word/2006/wordml" xmlns:wps="http://schemas.microsoft.com/office/word/2010/wordprocessingShape" mc:Ignorable="w14 wp14">
+<w:document xmlns:wpc="http://schemas.microsoft.com/office/word/2010/wordprocessingCanvas" xmlns:mo="http://schemas.microsoft.com/office/mac/office/2008/main" xmlns:mc="http://schemas.openxmlformats.org/markup-compatibility/2006" xmlns:mv="urn:schemas-microsoft-com:mac:vml" xmlns:o="urn:schemas-microsoft-com:office:office" xmlns:r="http://schemas.openxmlformats.org/officeDocument/2006/relationships" xmlns:m="http://schemas.openxmlformats.org/officeDocument/2006/math" xmlns:v="urn:schemas-microsoft-com:vml" xmlns:wp14="http://schemas.microsoft.com/office/word/2010/wordprocessingDrawing" xmlns:wp="http://schemas.openxmlformats.org/drawingml/2006/wordprocessingDrawing" xmlns:w10="urn:schemas-microsoft-com:office:word" xmlns:w="http://schemas.openxmlformats.org/wordprocessingml/2006/main" xmlns:w14="http://schemas.microsoft.com/office/word/2010/wordml" xmlns:wpg="http://schemas.microsoft.com/office/word/2010/wordprocessingGroup" xmlns:wpi="http://schemas.microsoft.com/office/word/2010/wordprocessingInk" xmlns:wne="http://schemas.microsoft.com/office/word/2006/wordml" xmlns:wps="http://schemas.microsoft.com/office/word/2010/wordprocessingShape" mc:Ignorable="w14 wp14">
   <w:body>
     <w:p>
       <w:pPr>
@@ -28,15 +28,7 @@
         <w:t>Team</w:t>
       </w:r>
       <w:r>
-        <w:t xml:space="preserve">: </w:t>
-      </w:r>
-      <w:proofErr w:type="spellStart"/>
-      <w:r>
-        <w:t>eLation</w:t>
-      </w:r>
-      <w:proofErr w:type="spellEnd"/>
-      <w:r>
-        <w:t xml:space="preserve"> Nation</w:t>
+        <w:t>: eLation Nation</w:t>
       </w:r>
     </w:p>
     <w:p>
@@ -47,15 +39,7 @@
         <w:t>Project</w:t>
       </w:r>
       <w:r>
-        <w:t xml:space="preserve">: </w:t>
-      </w:r>
-      <w:proofErr w:type="spellStart"/>
-      <w:r>
-        <w:t>eLation</w:t>
-      </w:r>
-      <w:proofErr w:type="spellEnd"/>
-      <w:r>
-        <w:t xml:space="preserve"> </w:t>
+        <w:t xml:space="preserve">: eLation </w:t>
       </w:r>
       <w:r>
         <w:t>Mobile</w:t>
@@ -104,19 +88,7 @@
         <w:t>Duration</w:t>
       </w:r>
       <w:r>
-        <w:t xml:space="preserve">: </w:t>
-      </w:r>
-      <w:r>
-        <w:t>March</w:t>
-      </w:r>
-      <w:r>
-        <w:t xml:space="preserve"> </w:t>
-      </w:r>
-      <w:r>
-        <w:t>20, 2013 to April 10</w:t>
-      </w:r>
-      <w:r>
-        <w:t>, 2013</w:t>
+        <w:t>: March 20, 2013 to April 10, 2013</w:t>
       </w:r>
     </w:p>
     <w:p/>
@@ -214,10 +186,7 @@
         </w:numPr>
       </w:pPr>
       <w:r>
-        <w:t>3/19</w:t>
-      </w:r>
-      <w:r>
-        <w:t>/13</w:t>
+        <w:t>3/19/13</w:t>
       </w:r>
     </w:p>
     <w:p>
@@ -253,10 +222,7 @@
         </w:numPr>
       </w:pPr>
       <w:r>
-        <w:t>3</w:t>
-      </w:r>
-      <w:r>
-        <w:t>/26/13</w:t>
+        <w:t>3/26/13</w:t>
       </w:r>
     </w:p>
     <w:p>
@@ -292,13 +258,46 @@
         </w:numPr>
       </w:pPr>
       <w:r>
-        <w:t>3/</w:t>
-      </w:r>
-      <w:r>
-        <w:t>9</w:t>
-      </w:r>
-      <w:r>
-        <w:t>/13</w:t>
+        <w:t>4/2/13</w:t>
+      </w:r>
+    </w:p>
+    <w:p>
+      <w:pPr>
+        <w:pStyle w:val="ListParagraph"/>
+        <w:numPr>
+          <w:ilvl w:val="1"/>
+          <w:numId w:val="5"/>
+        </w:numPr>
+      </w:pPr>
+      <w:r>
+        <w:t>Scrum Meeting</w:t>
+      </w:r>
+    </w:p>
+    <w:p>
+      <w:pPr>
+        <w:pStyle w:val="ListParagraph"/>
+        <w:numPr>
+          <w:ilvl w:val="2"/>
+          <w:numId w:val="5"/>
+        </w:numPr>
+      </w:pPr>
+      <w:r>
+        <w:t>Updated Client with progress</w:t>
+      </w:r>
+    </w:p>
+    <w:p>
+      <w:pPr>
+        <w:pStyle w:val="ListParagraph"/>
+        <w:numPr>
+          <w:ilvl w:val="0"/>
+          <w:numId w:val="5"/>
+        </w:numPr>
+      </w:pPr>
+      <w:r>
+        <w:t>4</w:t>
+      </w:r>
+      <w:r>
+        <w:t>/9/13</w:t>
       </w:r>
     </w:p>
     <w:p>
@@ -473,13 +472,8 @@
           <w:numId w:val="2"/>
         </w:numPr>
       </w:pPr>
-      <w:proofErr w:type="spellStart"/>
-      <w:r>
-        <w:t>eBill</w:t>
-      </w:r>
-      <w:proofErr w:type="spellEnd"/>
-      <w:r>
-        <w:t xml:space="preserve"> Application</w:t>
+      <w:r>
+        <w:t>eBill Application</w:t>
       </w:r>
     </w:p>
     <w:p>
@@ -706,14 +700,11 @@
           <w:numId w:val="2"/>
         </w:numPr>
       </w:pPr>
-      <w:proofErr w:type="spellStart"/>
-      <w:r>
-        <w:t>eBill</w:t>
-      </w:r>
-      <w:proofErr w:type="spellEnd"/>
-      <w:r>
-        <w:t xml:space="preserve"> Application</w:t>
-      </w:r>
+      <w:r>
+        <w:t>eBill Application</w:t>
+      </w:r>
+      <w:bookmarkStart w:id="0" w:name="_GoBack"/>
+      <w:bookmarkEnd w:id="0"/>
     </w:p>
     <w:p>
       <w:pPr>
@@ -835,27 +826,6 @@
         </w:numPr>
       </w:pPr>
       <w:r>
-        <w:t>Research</w:t>
-      </w:r>
-    </w:p>
-    <w:p>
-      <w:pPr>
-        <w:pStyle w:val="ListParagraph"/>
-        <w:numPr>
-          <w:ilvl w:val="2"/>
-          <w:numId w:val="2"/>
-        </w:numPr>
-      </w:pPr>
-    </w:p>
-    <w:p>
-      <w:pPr>
-        <w:pStyle w:val="ListParagraph"/>
-        <w:numPr>
-          <w:ilvl w:val="1"/>
-          <w:numId w:val="2"/>
-        </w:numPr>
-      </w:pPr>
-      <w:r>
         <w:t>API</w:t>
       </w:r>
     </w:p>
@@ -867,6 +837,57 @@
           <w:numId w:val="2"/>
         </w:numPr>
       </w:pPr>
+      <w:r>
+        <w:t>Implement Cookie/Token authentication</w:t>
+      </w:r>
+    </w:p>
+    <w:p>
+      <w:pPr>
+        <w:pStyle w:val="ListParagraph"/>
+        <w:numPr>
+          <w:ilvl w:val="2"/>
+          <w:numId w:val="2"/>
+        </w:numPr>
+      </w:pPr>
+      <w:r>
+        <w:t>Rework Trouble Ticket</w:t>
+      </w:r>
+    </w:p>
+    <w:p>
+      <w:pPr>
+        <w:pStyle w:val="ListParagraph"/>
+        <w:numPr>
+          <w:ilvl w:val="2"/>
+          <w:numId w:val="2"/>
+        </w:numPr>
+      </w:pPr>
+      <w:r>
+        <w:t>Standardizing API behavior between Apple and Android</w:t>
+      </w:r>
+    </w:p>
+    <w:p>
+      <w:pPr>
+        <w:pStyle w:val="ListParagraph"/>
+        <w:numPr>
+          <w:ilvl w:val="2"/>
+          <w:numId w:val="2"/>
+        </w:numPr>
+      </w:pPr>
+      <w:r>
+        <w:t>Add additional error checking on Apple parsing</w:t>
+      </w:r>
+    </w:p>
+    <w:p>
+      <w:pPr>
+        <w:pStyle w:val="ListParagraph"/>
+        <w:numPr>
+          <w:ilvl w:val="2"/>
+          <w:numId w:val="2"/>
+        </w:numPr>
+      </w:pPr>
+      <w:r>
+        <w:t>Build custom change default email classes for Apple and Android</w:t>
+      </w:r>
     </w:p>
     <w:p>
       <w:pPr>
@@ -888,6 +909,56 @@
           <w:numId w:val="2"/>
         </w:numPr>
       </w:pPr>
+      <w:r>
+        <w:t xml:space="preserve">Investigate </w:t>
+      </w:r>
+      <w:proofErr w:type="spellStart"/>
+      <w:r>
+        <w:t>misc</w:t>
+      </w:r>
+      <w:proofErr w:type="spellEnd"/>
+      <w:r>
+        <w:t xml:space="preserve"> </w:t>
+      </w:r>
+      <w:r>
+        <w:t>bugs in app functionality</w:t>
+      </w:r>
+    </w:p>
+    <w:p>
+      <w:pPr>
+        <w:pStyle w:val="ListParagraph"/>
+        <w:numPr>
+          <w:ilvl w:val="2"/>
+          <w:numId w:val="2"/>
+        </w:numPr>
+      </w:pPr>
+      <w:r>
+        <w:t>Work with Innovative to get external server working (testing role)</w:t>
+      </w:r>
+    </w:p>
+    <w:p>
+      <w:pPr>
+        <w:pStyle w:val="ListParagraph"/>
+        <w:numPr>
+          <w:ilvl w:val="2"/>
+          <w:numId w:val="2"/>
+        </w:numPr>
+      </w:pPr>
+      <w:r>
+        <w:t>Work with Innovative to get the payments system working (testing role)</w:t>
+      </w:r>
+    </w:p>
+    <w:p>
+      <w:pPr>
+        <w:pStyle w:val="ListParagraph"/>
+        <w:numPr>
+          <w:ilvl w:val="2"/>
+          <w:numId w:val="2"/>
+        </w:numPr>
+      </w:pPr>
+      <w:r>
+        <w:t>Resolve incorrect 403 return codes</w:t>
+      </w:r>
     </w:p>
     <w:p>
       <w:pPr>
@@ -909,6 +980,21 @@
           <w:numId w:val="2"/>
         </w:numPr>
       </w:pPr>
+      <w:r>
+        <w:t>All Parsing Functions</w:t>
+      </w:r>
+    </w:p>
+    <w:p>
+      <w:pPr>
+        <w:pStyle w:val="ListParagraph"/>
+        <w:numPr>
+          <w:ilvl w:val="2"/>
+          <w:numId w:val="2"/>
+        </w:numPr>
+      </w:pPr>
+      <w:r>
+        <w:t>System tests</w:t>
+      </w:r>
     </w:p>
     <w:p>
       <w:pPr>
@@ -930,6 +1016,9 @@
           <w:numId w:val="2"/>
         </w:numPr>
       </w:pPr>
+      <w:r>
+        <w:t>Full API documentation</w:t>
+      </w:r>
     </w:p>
     <w:p>
       <w:pPr>
@@ -1077,121 +1166,386 @@
           <w:numId w:val="3"/>
         </w:numPr>
       </w:pPr>
+      <w:r>
+        <w:t>eBill Application</w:t>
+      </w:r>
+    </w:p>
+    <w:p>
+      <w:pPr>
+        <w:pStyle w:val="ListParagraph"/>
+        <w:numPr>
+          <w:ilvl w:val="2"/>
+          <w:numId w:val="3"/>
+        </w:numPr>
+      </w:pPr>
+      <w:r>
+        <w:t>Implement Log Backdoor</w:t>
+      </w:r>
+    </w:p>
+    <w:p>
+      <w:pPr>
+        <w:pStyle w:val="ListParagraph"/>
+        <w:numPr>
+          <w:ilvl w:val="2"/>
+          <w:numId w:val="3"/>
+        </w:numPr>
+      </w:pPr>
+      <w:r>
+        <w:t>Implement Log Filter</w:t>
+      </w:r>
+    </w:p>
+    <w:p>
+      <w:pPr>
+        <w:pStyle w:val="ListParagraph"/>
+        <w:numPr>
+          <w:ilvl w:val="2"/>
+          <w:numId w:val="3"/>
+        </w:numPr>
+      </w:pPr>
+      <w:r>
+        <w:t>Check for saved card on payment screen</w:t>
+      </w:r>
+    </w:p>
+    <w:p>
+      <w:pPr>
+        <w:pStyle w:val="ListParagraph"/>
+        <w:numPr>
+          <w:ilvl w:val="2"/>
+          <w:numId w:val="3"/>
+        </w:numPr>
+      </w:pPr>
+      <w:r>
+        <w:t>Implement Trouble Ticket UI</w:t>
+      </w:r>
+    </w:p>
+    <w:p>
+      <w:pPr>
+        <w:pStyle w:val="ListParagraph"/>
+        <w:numPr>
+          <w:ilvl w:val="2"/>
+          <w:numId w:val="3"/>
+        </w:numPr>
+      </w:pPr>
+      <w:r>
+        <w:t>Add callback entry for trouble tickets</w:t>
+      </w:r>
+    </w:p>
+    <w:p>
+      <w:pPr>
+        <w:pStyle w:val="ListParagraph"/>
+        <w:numPr>
+          <w:ilvl w:val="2"/>
+          <w:numId w:val="3"/>
+        </w:numPr>
+      </w:pPr>
+      <w:r>
+        <w:t>Add spinner for while making a payment</w:t>
+      </w:r>
+    </w:p>
+    <w:p>
+      <w:pPr>
+        <w:pStyle w:val="ListParagraph"/>
+        <w:numPr>
+          <w:ilvl w:val="2"/>
+          <w:numId w:val="3"/>
+        </w:numPr>
+      </w:pPr>
+      <w:r>
+        <w:t>Clear Trouble ticket fields</w:t>
+      </w:r>
+    </w:p>
+    <w:p>
+      <w:pPr>
+        <w:pStyle w:val="ListParagraph"/>
+        <w:numPr>
+          <w:ilvl w:val="2"/>
+          <w:numId w:val="3"/>
+        </w:numPr>
+      </w:pPr>
+      <w:r>
+        <w:t>Finish My Account items</w:t>
+      </w:r>
+    </w:p>
+    <w:p>
+      <w:pPr>
+        <w:pStyle w:val="ListParagraph"/>
+        <w:numPr>
+          <w:ilvl w:val="2"/>
+          <w:numId w:val="3"/>
+        </w:numPr>
+      </w:pPr>
+      <w:r>
+        <w:t>Prepare app for Mitchell release</w:t>
+      </w:r>
+    </w:p>
+    <w:p>
+      <w:pPr>
+        <w:pStyle w:val="ListParagraph"/>
+        <w:numPr>
+          <w:ilvl w:val="1"/>
+          <w:numId w:val="3"/>
+        </w:numPr>
+      </w:pPr>
+      <w:r>
+        <w:t>Bugs</w:t>
+      </w:r>
+    </w:p>
+    <w:p>
+      <w:pPr>
+        <w:pStyle w:val="ListParagraph"/>
+        <w:numPr>
+          <w:ilvl w:val="2"/>
+          <w:numId w:val="3"/>
+        </w:numPr>
+      </w:pPr>
+      <w:r>
+        <w:t>Fix Service Summary Layout</w:t>
+      </w:r>
+    </w:p>
+    <w:p>
+      <w:pPr>
+        <w:pStyle w:val="ListParagraph"/>
+        <w:numPr>
+          <w:ilvl w:val="0"/>
+          <w:numId w:val="3"/>
+        </w:numPr>
+      </w:pPr>
+      <w:r>
+        <w:t>Apple</w:t>
+      </w:r>
+    </w:p>
+    <w:p>
+      <w:pPr>
+        <w:pStyle w:val="ListParagraph"/>
+        <w:numPr>
+          <w:ilvl w:val="1"/>
+          <w:numId w:val="3"/>
+        </w:numPr>
+      </w:pPr>
+      <w:r>
+        <w:t>Research</w:t>
+      </w:r>
+    </w:p>
+    <w:p>
+      <w:pPr>
+        <w:pStyle w:val="ListParagraph"/>
+        <w:numPr>
+          <w:ilvl w:val="2"/>
+          <w:numId w:val="3"/>
+        </w:numPr>
+      </w:pPr>
+      <w:r>
+        <w:t>Horizontal Scrolling</w:t>
+      </w:r>
+    </w:p>
+    <w:p>
+      <w:pPr>
+        <w:pStyle w:val="ListParagraph"/>
+        <w:numPr>
+          <w:ilvl w:val="2"/>
+          <w:numId w:val="3"/>
+        </w:numPr>
+      </w:pPr>
+      <w:r>
+        <w:lastRenderedPageBreak/>
+        <w:t>Investigate retrieval of phone number programmatically</w:t>
+      </w:r>
+    </w:p>
+    <w:p>
+      <w:pPr>
+        <w:pStyle w:val="ListParagraph"/>
+        <w:numPr>
+          <w:ilvl w:val="1"/>
+          <w:numId w:val="3"/>
+        </w:numPr>
+      </w:pPr>
+      <w:r>
+        <w:t>Technician Application</w:t>
+      </w:r>
+    </w:p>
+    <w:p>
+      <w:pPr>
+        <w:pStyle w:val="ListParagraph"/>
+        <w:numPr>
+          <w:ilvl w:val="2"/>
+          <w:numId w:val="3"/>
+        </w:numPr>
+      </w:pPr>
+      <w:r>
+        <w:t>Implement Backdoor for Log</w:t>
+      </w:r>
+    </w:p>
+    <w:p>
+      <w:pPr>
+        <w:pStyle w:val="ListParagraph"/>
+        <w:numPr>
+          <w:ilvl w:val="1"/>
+          <w:numId w:val="3"/>
+        </w:numPr>
+      </w:pPr>
+      <w:r>
+        <w:t>eBill Application</w:t>
+      </w:r>
+    </w:p>
+    <w:p>
+      <w:pPr>
+        <w:pStyle w:val="ListParagraph"/>
+        <w:numPr>
+          <w:ilvl w:val="2"/>
+          <w:numId w:val="3"/>
+        </w:numPr>
+      </w:pPr>
+      <w:r>
+        <w:t>Implement Backdoor for Log</w:t>
+      </w:r>
+    </w:p>
+    <w:p>
+      <w:pPr>
+        <w:pStyle w:val="ListParagraph"/>
+        <w:numPr>
+          <w:ilvl w:val="2"/>
+          <w:numId w:val="3"/>
+        </w:numPr>
+      </w:pPr>
+      <w:r>
+        <w:t>Implement Trouble Ticket UI</w:t>
+      </w:r>
+    </w:p>
+    <w:p>
+      <w:pPr>
+        <w:pStyle w:val="ListParagraph"/>
+        <w:numPr>
+          <w:ilvl w:val="2"/>
+          <w:numId w:val="3"/>
+        </w:numPr>
+      </w:pPr>
+      <w:r>
+        <w:t>Add callback field for Trouble Ticket</w:t>
+      </w:r>
+    </w:p>
+    <w:p>
+      <w:pPr>
+        <w:pStyle w:val="ListParagraph"/>
+        <w:numPr>
+          <w:ilvl w:val="2"/>
+          <w:numId w:val="3"/>
+        </w:numPr>
+      </w:pPr>
+      <w:r>
+        <w:t>Finish My Account items</w:t>
+      </w:r>
+    </w:p>
+    <w:p>
+      <w:pPr>
+        <w:pStyle w:val="ListParagraph"/>
+        <w:numPr>
+          <w:ilvl w:val="1"/>
+          <w:numId w:val="3"/>
+        </w:numPr>
+      </w:pPr>
+      <w:r>
+        <w:t>Bugs</w:t>
+      </w:r>
+    </w:p>
+    <w:p>
+      <w:pPr>
+        <w:pStyle w:val="ListParagraph"/>
+        <w:numPr>
+          <w:ilvl w:val="2"/>
+          <w:numId w:val="3"/>
+        </w:numPr>
+      </w:pPr>
       <w:proofErr w:type="spellStart"/>
       <w:r>
-        <w:t>eBill</w:t>
+        <w:t>AutoLayout</w:t>
       </w:r>
       <w:proofErr w:type="spellEnd"/>
       <w:r>
-        <w:t xml:space="preserve"> Application</w:t>
-      </w:r>
-    </w:p>
-    <w:p>
-      <w:pPr>
-        <w:pStyle w:val="ListParagraph"/>
-        <w:numPr>
-          <w:ilvl w:val="2"/>
-          <w:numId w:val="3"/>
-        </w:numPr>
-      </w:pPr>
-      <w:r>
-        <w:t>Implement Log Backdoor</w:t>
-      </w:r>
-    </w:p>
-    <w:p>
-      <w:pPr>
-        <w:pStyle w:val="ListParagraph"/>
-        <w:numPr>
-          <w:ilvl w:val="2"/>
-          <w:numId w:val="3"/>
-        </w:numPr>
-      </w:pPr>
-      <w:r>
-        <w:t>Implement Log Filter</w:t>
-      </w:r>
-    </w:p>
-    <w:p>
-      <w:pPr>
-        <w:pStyle w:val="ListParagraph"/>
-        <w:numPr>
-          <w:ilvl w:val="2"/>
-          <w:numId w:val="3"/>
-        </w:numPr>
-      </w:pPr>
-      <w:r>
-        <w:t>Check for saved card on payment screen</w:t>
-      </w:r>
-    </w:p>
-    <w:p>
-      <w:pPr>
-        <w:pStyle w:val="ListParagraph"/>
-        <w:numPr>
-          <w:ilvl w:val="2"/>
-          <w:numId w:val="3"/>
-        </w:numPr>
-      </w:pPr>
-      <w:r>
-        <w:t>Implement Trouble Ticket UI</w:t>
-      </w:r>
-    </w:p>
-    <w:p>
-      <w:pPr>
-        <w:pStyle w:val="ListParagraph"/>
-        <w:numPr>
-          <w:ilvl w:val="2"/>
-          <w:numId w:val="3"/>
-        </w:numPr>
-      </w:pPr>
-      <w:r>
-        <w:t>Add callback entry for trouble tickets</w:t>
-      </w:r>
-    </w:p>
-    <w:p>
-      <w:pPr>
-        <w:pStyle w:val="ListParagraph"/>
-        <w:numPr>
-          <w:ilvl w:val="2"/>
-          <w:numId w:val="3"/>
-        </w:numPr>
-      </w:pPr>
-      <w:r>
-        <w:t>Add spinner for while making a payment</w:t>
-      </w:r>
-    </w:p>
-    <w:p>
-      <w:pPr>
-        <w:pStyle w:val="ListParagraph"/>
-        <w:numPr>
-          <w:ilvl w:val="2"/>
-          <w:numId w:val="3"/>
-        </w:numPr>
-      </w:pPr>
-      <w:r>
-        <w:t>Clear Trouble ticket fields</w:t>
-      </w:r>
-    </w:p>
-    <w:p>
-      <w:pPr>
-        <w:pStyle w:val="ListParagraph"/>
-        <w:numPr>
-          <w:ilvl w:val="2"/>
-          <w:numId w:val="3"/>
-        </w:numPr>
-      </w:pPr>
-      <w:r>
-        <w:t>Finish My Account items</w:t>
-      </w:r>
-    </w:p>
-    <w:p>
-      <w:pPr>
-        <w:pStyle w:val="ListParagraph"/>
-        <w:numPr>
-          <w:ilvl w:val="2"/>
-          <w:numId w:val="3"/>
-        </w:numPr>
-      </w:pPr>
-      <w:r>
-        <w:t>Prepare app for Mitchell release</w:t>
+        <w:t xml:space="preserve"> fixes</w:t>
+      </w:r>
+    </w:p>
+    <w:p>
+      <w:pPr>
+        <w:pStyle w:val="ListParagraph"/>
+        <w:numPr>
+          <w:ilvl w:val="2"/>
+          <w:numId w:val="3"/>
+        </w:numPr>
+      </w:pPr>
+      <w:r>
+        <w:t>Handle Diagnostics failure in Technician App</w:t>
+      </w:r>
+    </w:p>
+    <w:p>
+      <w:pPr>
+        <w:pStyle w:val="ListParagraph"/>
+        <w:numPr>
+          <w:ilvl w:val="0"/>
+          <w:numId w:val="3"/>
+        </w:numPr>
+      </w:pPr>
+      <w:r>
+        <w:t>API</w:t>
+      </w:r>
+    </w:p>
+    <w:p>
+      <w:pPr>
+        <w:pStyle w:val="ListParagraph"/>
+        <w:numPr>
+          <w:ilvl w:val="1"/>
+          <w:numId w:val="3"/>
+        </w:numPr>
+      </w:pPr>
+      <w:r>
+        <w:t>API</w:t>
+      </w:r>
+    </w:p>
+    <w:p>
+      <w:pPr>
+        <w:pStyle w:val="ListParagraph"/>
+        <w:numPr>
+          <w:ilvl w:val="2"/>
+          <w:numId w:val="3"/>
+        </w:numPr>
+      </w:pPr>
+      <w:r>
+        <w:t>Rework Trouble Ticket</w:t>
+      </w:r>
+    </w:p>
+    <w:p>
+      <w:pPr>
+        <w:pStyle w:val="ListParagraph"/>
+        <w:numPr>
+          <w:ilvl w:val="2"/>
+          <w:numId w:val="3"/>
+        </w:numPr>
+      </w:pPr>
+      <w:r>
+        <w:t>Standardizing API behavior between Apple and Android</w:t>
+      </w:r>
+    </w:p>
+    <w:p>
+      <w:pPr>
+        <w:pStyle w:val="ListParagraph"/>
+        <w:numPr>
+          <w:ilvl w:val="2"/>
+          <w:numId w:val="3"/>
+        </w:numPr>
+      </w:pPr>
+      <w:r>
+        <w:t>Add additional error checking on Apple parsing</w:t>
+      </w:r>
+    </w:p>
+    <w:p>
+      <w:pPr>
+        <w:pStyle w:val="ListParagraph"/>
+        <w:numPr>
+          <w:ilvl w:val="2"/>
+          <w:numId w:val="3"/>
+        </w:numPr>
+      </w:pPr>
+      <w:r>
+        <w:t>Build custom change default email classes for Apple and Android</w:t>
       </w:r>
     </w:p>
     <w:p>
@@ -1215,262 +1569,52 @@
         </w:numPr>
       </w:pPr>
       <w:r>
-        <w:t>Fix Service Summary Layout</w:t>
-      </w:r>
-    </w:p>
-    <w:p>
-      <w:pPr>
-        <w:pStyle w:val="ListParagraph"/>
-        <w:numPr>
-          <w:ilvl w:val="0"/>
-          <w:numId w:val="3"/>
-        </w:numPr>
-      </w:pPr>
-      <w:r>
-        <w:t>Apple</w:t>
-      </w:r>
-    </w:p>
-    <w:p>
-      <w:pPr>
-        <w:pStyle w:val="ListParagraph"/>
-        <w:numPr>
-          <w:ilvl w:val="1"/>
-          <w:numId w:val="3"/>
-        </w:numPr>
-      </w:pPr>
-      <w:r>
-        <w:t>Research</w:t>
-      </w:r>
-    </w:p>
-    <w:p>
-      <w:pPr>
-        <w:pStyle w:val="ListParagraph"/>
-        <w:numPr>
-          <w:ilvl w:val="2"/>
-          <w:numId w:val="3"/>
-        </w:numPr>
-      </w:pPr>
-      <w:r>
-        <w:t>Horizontal Scrolling</w:t>
-      </w:r>
-    </w:p>
-    <w:p>
-      <w:pPr>
-        <w:pStyle w:val="ListParagraph"/>
-        <w:numPr>
-          <w:ilvl w:val="2"/>
-          <w:numId w:val="3"/>
-        </w:numPr>
-      </w:pPr>
-      <w:r>
-        <w:t>Investigate retrieval of phone number programmatically</w:t>
-      </w:r>
-    </w:p>
-    <w:p>
-      <w:pPr>
-        <w:pStyle w:val="ListParagraph"/>
-        <w:numPr>
-          <w:ilvl w:val="1"/>
-          <w:numId w:val="3"/>
-        </w:numPr>
-      </w:pPr>
-      <w:r>
-        <w:t>Technician Application</w:t>
-      </w:r>
-    </w:p>
-    <w:p>
-      <w:pPr>
-        <w:pStyle w:val="ListParagraph"/>
-        <w:numPr>
-          <w:ilvl w:val="2"/>
-          <w:numId w:val="3"/>
-        </w:numPr>
-      </w:pPr>
-      <w:r>
-        <w:t>Implement Backdoor for Log</w:t>
-      </w:r>
-    </w:p>
-    <w:p>
-      <w:pPr>
-        <w:pStyle w:val="ListParagraph"/>
-        <w:numPr>
-          <w:ilvl w:val="1"/>
-          <w:numId w:val="3"/>
-        </w:numPr>
-      </w:pPr>
+        <w:t xml:space="preserve">Investigate </w:t>
+      </w:r>
       <w:proofErr w:type="spellStart"/>
       <w:r>
-        <w:t>eBill</w:t>
+        <w:t>misc</w:t>
       </w:r>
       <w:proofErr w:type="spellEnd"/>
       <w:r>
-        <w:t xml:space="preserve"> Application</w:t>
-      </w:r>
-    </w:p>
-    <w:p>
-      <w:pPr>
-        <w:pStyle w:val="ListParagraph"/>
-        <w:numPr>
-          <w:ilvl w:val="2"/>
-          <w:numId w:val="3"/>
-        </w:numPr>
-      </w:pPr>
-      <w:r>
-        <w:t>Implement Backdoor for Log</w:t>
-      </w:r>
-    </w:p>
-    <w:p>
-      <w:pPr>
-        <w:pStyle w:val="ListParagraph"/>
-        <w:numPr>
-          <w:ilvl w:val="2"/>
-          <w:numId w:val="3"/>
-        </w:numPr>
-      </w:pPr>
-      <w:r>
-        <w:t>Implement Trouble Ticket UI</w:t>
-      </w:r>
-    </w:p>
-    <w:p>
-      <w:pPr>
-        <w:pStyle w:val="ListParagraph"/>
-        <w:numPr>
-          <w:ilvl w:val="2"/>
-          <w:numId w:val="3"/>
-        </w:numPr>
-      </w:pPr>
-      <w:r>
-        <w:t>Add callback field for Trouble Ticket</w:t>
-      </w:r>
-    </w:p>
-    <w:p>
-      <w:pPr>
-        <w:pStyle w:val="ListParagraph"/>
-        <w:numPr>
-          <w:ilvl w:val="2"/>
-          <w:numId w:val="3"/>
-        </w:numPr>
-      </w:pPr>
-      <w:r>
-        <w:lastRenderedPageBreak/>
-        <w:t>Finish My Account items</w:t>
-      </w:r>
-    </w:p>
-    <w:p>
-      <w:pPr>
-        <w:pStyle w:val="ListParagraph"/>
-        <w:numPr>
-          <w:ilvl w:val="1"/>
-          <w:numId w:val="3"/>
-        </w:numPr>
-      </w:pPr>
-      <w:r>
-        <w:t>Bugs</w:t>
-      </w:r>
-    </w:p>
-    <w:p>
-      <w:pPr>
-        <w:pStyle w:val="ListParagraph"/>
-        <w:numPr>
-          <w:ilvl w:val="2"/>
-          <w:numId w:val="3"/>
-        </w:numPr>
-      </w:pPr>
-      <w:proofErr w:type="spellStart"/>
-      <w:r>
-        <w:t>AutoLayout</w:t>
-      </w:r>
-      <w:proofErr w:type="spellEnd"/>
-      <w:r>
-        <w:t xml:space="preserve"> fixes</w:t>
-      </w:r>
-    </w:p>
-    <w:p>
-      <w:pPr>
-        <w:pStyle w:val="ListParagraph"/>
-        <w:numPr>
-          <w:ilvl w:val="2"/>
-          <w:numId w:val="3"/>
-        </w:numPr>
-      </w:pPr>
-      <w:r>
-        <w:t>Handle Diagnostics failure in Technician App</w:t>
-      </w:r>
-    </w:p>
-    <w:p>
-      <w:pPr>
-        <w:pStyle w:val="ListParagraph"/>
-        <w:numPr>
-          <w:ilvl w:val="0"/>
-          <w:numId w:val="3"/>
-        </w:numPr>
-      </w:pPr>
-      <w:r>
-        <w:t>API</w:t>
-      </w:r>
-    </w:p>
-    <w:p>
-      <w:pPr>
-        <w:pStyle w:val="ListParagraph"/>
-        <w:numPr>
-          <w:ilvl w:val="1"/>
-          <w:numId w:val="3"/>
-        </w:numPr>
-      </w:pPr>
-      <w:r>
-        <w:t>Research</w:t>
-      </w:r>
-    </w:p>
-    <w:p>
-      <w:pPr>
-        <w:pStyle w:val="ListParagraph"/>
-        <w:numPr>
-          <w:ilvl w:val="2"/>
-          <w:numId w:val="3"/>
-        </w:numPr>
-      </w:pPr>
-    </w:p>
-    <w:p>
-      <w:pPr>
-        <w:pStyle w:val="ListParagraph"/>
-        <w:numPr>
-          <w:ilvl w:val="1"/>
-          <w:numId w:val="3"/>
-        </w:numPr>
-      </w:pPr>
-      <w:r>
-        <w:t>API</w:t>
-      </w:r>
-    </w:p>
-    <w:p>
-      <w:pPr>
-        <w:pStyle w:val="ListParagraph"/>
-        <w:numPr>
-          <w:ilvl w:val="2"/>
-          <w:numId w:val="3"/>
-        </w:numPr>
-      </w:pPr>
-    </w:p>
-    <w:p>
-      <w:pPr>
-        <w:pStyle w:val="ListParagraph"/>
-        <w:numPr>
-          <w:ilvl w:val="1"/>
-          <w:numId w:val="3"/>
-        </w:numPr>
-      </w:pPr>
-      <w:r>
-        <w:t>Bugs</w:t>
-      </w:r>
-    </w:p>
-    <w:p>
-      <w:pPr>
-        <w:pStyle w:val="ListParagraph"/>
-        <w:numPr>
-          <w:ilvl w:val="2"/>
-          <w:numId w:val="3"/>
-        </w:numPr>
-      </w:pPr>
+        <w:t xml:space="preserve"> bugs in app functionality</w:t>
+      </w:r>
+    </w:p>
+    <w:p>
+      <w:pPr>
+        <w:pStyle w:val="ListParagraph"/>
+        <w:numPr>
+          <w:ilvl w:val="2"/>
+          <w:numId w:val="3"/>
+        </w:numPr>
+      </w:pPr>
+      <w:r>
+        <w:t>Work with Innovative to get external server working (testing role)</w:t>
+      </w:r>
+    </w:p>
+    <w:p>
+      <w:pPr>
+        <w:pStyle w:val="ListParagraph"/>
+        <w:numPr>
+          <w:ilvl w:val="2"/>
+          <w:numId w:val="3"/>
+        </w:numPr>
+      </w:pPr>
+      <w:r>
+        <w:t>Work with Innovative to get the payments system working (testing role)</w:t>
+      </w:r>
+    </w:p>
+    <w:p>
+      <w:pPr>
+        <w:pStyle w:val="ListParagraph"/>
+        <w:numPr>
+          <w:ilvl w:val="2"/>
+          <w:numId w:val="3"/>
+        </w:numPr>
+      </w:pPr>
+      <w:r>
+        <w:t>Resolve incorrect 403 return codes</w:t>
+      </w:r>
     </w:p>
     <w:p>
       <w:pPr>
@@ -1492,10 +1636,44 @@
           <w:numId w:val="3"/>
         </w:numPr>
       </w:pPr>
-    </w:p>
-    <w:p>
-      <w:r>
-        <w:br w:type="page"/>
+      <w:r>
+        <w:t>All Parsing Functions</w:t>
+      </w:r>
+    </w:p>
+    <w:p>
+      <w:pPr>
+        <w:pStyle w:val="ListParagraph"/>
+        <w:numPr>
+          <w:ilvl w:val="1"/>
+          <w:numId w:val="3"/>
+        </w:numPr>
+      </w:pPr>
+      <w:r>
+        <w:t>Documentation</w:t>
+      </w:r>
+    </w:p>
+    <w:p>
+      <w:pPr>
+        <w:pStyle w:val="ListParagraph"/>
+        <w:numPr>
+          <w:ilvl w:val="2"/>
+          <w:numId w:val="3"/>
+        </w:numPr>
+      </w:pPr>
+      <w:r>
+        <w:t>Full API documentation</w:t>
+      </w:r>
+    </w:p>
+    <w:p>
+      <w:pPr>
+        <w:pStyle w:val="ListParagraph"/>
+        <w:numPr>
+          <w:ilvl w:val="3"/>
+          <w:numId w:val="3"/>
+        </w:numPr>
+      </w:pPr>
+      <w:r>
+        <w:t>Not fully completed</w:t>
       </w:r>
     </w:p>
     <w:p>
@@ -1508,7 +1686,6 @@
         <w:rPr>
           <w:b/>
         </w:rPr>
-        <w:lastRenderedPageBreak/>
         <w:t>Goals Not Met</w:t>
       </w:r>
     </w:p>
@@ -1537,13 +1714,8 @@
           <w:numId w:val="2"/>
         </w:numPr>
       </w:pPr>
-      <w:proofErr w:type="spellStart"/>
-      <w:r>
-        <w:t>eBill</w:t>
-      </w:r>
-      <w:proofErr w:type="spellEnd"/>
-      <w:r>
-        <w:t xml:space="preserve"> Application</w:t>
+      <w:r>
+        <w:t>eBill Application</w:t>
       </w:r>
     </w:p>
     <w:p>
@@ -1579,6 +1751,42 @@
         </w:numPr>
       </w:pPr>
       <w:r>
+        <w:t>API</w:t>
+      </w:r>
+    </w:p>
+    <w:p>
+      <w:pPr>
+        <w:pStyle w:val="ListParagraph"/>
+        <w:numPr>
+          <w:ilvl w:val="2"/>
+          <w:numId w:val="2"/>
+        </w:numPr>
+      </w:pPr>
+      <w:r>
+        <w:t>Implement Cookie/Token authentication</w:t>
+      </w:r>
+    </w:p>
+    <w:p>
+      <w:pPr>
+        <w:pStyle w:val="ListParagraph"/>
+        <w:numPr>
+          <w:ilvl w:val="3"/>
+          <w:numId w:val="2"/>
+        </w:numPr>
+      </w:pPr>
+      <w:r>
+        <w:t>This is functionality that is needed by Innovative going forward, but not as a part of our Senior Design Project. It will be completed after the design fair.</w:t>
+      </w:r>
+    </w:p>
+    <w:p>
+      <w:pPr>
+        <w:pStyle w:val="ListParagraph"/>
+        <w:numPr>
+          <w:ilvl w:val="1"/>
+          <w:numId w:val="2"/>
+        </w:numPr>
+      </w:pPr>
+      <w:r>
         <w:t>Unit Tests</w:t>
       </w:r>
     </w:p>
@@ -1590,6 +1798,21 @@
           <w:numId w:val="2"/>
         </w:numPr>
       </w:pPr>
+      <w:r>
+        <w:t>System tests</w:t>
+      </w:r>
+    </w:p>
+    <w:p>
+      <w:pPr>
+        <w:pStyle w:val="ListParagraph"/>
+        <w:numPr>
+          <w:ilvl w:val="3"/>
+          <w:numId w:val="2"/>
+        </w:numPr>
+      </w:pPr>
+      <w:r>
+        <w:t>While system is well tested, still need formal tests written.</w:t>
+      </w:r>
     </w:p>
     <w:p>
       <w:pPr>
@@ -1611,10 +1834,20 @@
           <w:numId w:val="2"/>
         </w:numPr>
       </w:pPr>
-    </w:p>
-    <w:p>
-      <w:r>
-        <w:br w:type="page"/>
+      <w:r>
+        <w:t>Full API documentation</w:t>
+      </w:r>
+    </w:p>
+    <w:p>
+      <w:pPr>
+        <w:pStyle w:val="ListParagraph"/>
+        <w:numPr>
+          <w:ilvl w:val="3"/>
+          <w:numId w:val="2"/>
+        </w:numPr>
+      </w:pPr>
+      <w:r>
+        <w:t>Not fully completed</w:t>
       </w:r>
     </w:p>
     <w:p>
@@ -1635,12 +1868,7 @@
     <w:p>
       <w:r>
         <w:tab/>
-        <w:t xml:space="preserve">Mike and Rachel both researched the ability to retrieve the device’s phone number programmatically for the Android and iOS devices. In both cases, the results showed that it was not possible for iOS and could not be </w:t>
-      </w:r>
-      <w:bookmarkStart w:id="0" w:name="_GoBack"/>
-      <w:bookmarkEnd w:id="0"/>
-      <w:r>
-        <w:t xml:space="preserve">achieved for Android. </w:t>
+        <w:t xml:space="preserve">Mike and Rachel both researched the ability to retrieve the device’s phone number programmatically for the Android and iOS devices. In both cases, the results showed that it was not possible for iOS and could not be achieved for Android. </w:t>
       </w:r>
     </w:p>
     <w:p>
@@ -1733,13 +1961,8 @@
           <w:numId w:val="4"/>
         </w:numPr>
       </w:pPr>
-      <w:proofErr w:type="spellStart"/>
-      <w:r>
-        <w:t>eBill</w:t>
-      </w:r>
-      <w:proofErr w:type="spellEnd"/>
-      <w:r>
-        <w:t xml:space="preserve"> Application</w:t>
+      <w:r>
+        <w:t>eBill Application</w:t>
       </w:r>
     </w:p>
     <w:p>
@@ -1858,13 +2081,8 @@
           <w:numId w:val="4"/>
         </w:numPr>
       </w:pPr>
-      <w:proofErr w:type="spellStart"/>
-      <w:r>
-        <w:t>eBill</w:t>
-      </w:r>
-      <w:proofErr w:type="spellEnd"/>
-      <w:r>
-        <w:t xml:space="preserve"> Application</w:t>
+      <w:r>
+        <w:t>eBill Application</w:t>
       </w:r>
     </w:p>
     <w:p>
@@ -2021,18 +2239,6 @@
       </w:pPr>
       <w:r>
         <w:t>Testing</w:t>
-      </w:r>
-    </w:p>
-    <w:p>
-      <w:pPr>
-        <w:pStyle w:val="ListParagraph"/>
-        <w:numPr>
-          <w:ilvl w:val="2"/>
-          <w:numId w:val="4"/>
-        </w:numPr>
-      </w:pPr>
-      <w:r>
-        <w:t>Finish Unit Tests</w:t>
       </w:r>
     </w:p>
     <w:p>
@@ -2119,7 +2325,7 @@
 </file>
 
 <file path=word/numbering.xml><?xml version="1.0" encoding="utf-8"?>
-<w:numbering xmlns:wpc="http://schemas.microsoft.com/office/word/2010/wordprocessingCanvas" xmlns:mc="http://schemas.openxmlformats.org/markup-compatibility/2006" xmlns:o="urn:schemas-microsoft-com:office:office" xmlns:r="http://schemas.openxmlformats.org/officeDocument/2006/relationships" xmlns:m="http://schemas.openxmlformats.org/officeDocument/2006/math" xmlns:v="urn:schemas-microsoft-com:vml" xmlns:wp14="http://schemas.microsoft.com/office/word/2010/wordprocessingDrawing" xmlns:wp="http://schemas.openxmlformats.org/drawingml/2006/wordprocessingDrawing" xmlns:w10="urn:schemas-microsoft-com:office:word" xmlns:w="http://schemas.openxmlformats.org/wordprocessingml/2006/main" xmlns:w14="http://schemas.microsoft.com/office/word/2010/wordml" xmlns:wpg="http://schemas.microsoft.com/office/word/2010/wordprocessingGroup" xmlns:wpi="http://schemas.microsoft.com/office/word/2010/wordprocessingInk" xmlns:wne="http://schemas.microsoft.com/office/word/2006/wordml" xmlns:wps="http://schemas.microsoft.com/office/word/2010/wordprocessingShape" mc:Ignorable="w14 wp14">
+<w:numbering xmlns:wpc="http://schemas.microsoft.com/office/word/2010/wordprocessingCanvas" xmlns:mo="http://schemas.microsoft.com/office/mac/office/2008/main" xmlns:mc="http://schemas.openxmlformats.org/markup-compatibility/2006" xmlns:mv="urn:schemas-microsoft-com:mac:vml" xmlns:o="urn:schemas-microsoft-com:office:office" xmlns:r="http://schemas.openxmlformats.org/officeDocument/2006/relationships" xmlns:m="http://schemas.openxmlformats.org/officeDocument/2006/math" xmlns:v="urn:schemas-microsoft-com:vml" xmlns:wp14="http://schemas.microsoft.com/office/word/2010/wordprocessingDrawing" xmlns:wp="http://schemas.openxmlformats.org/drawingml/2006/wordprocessingDrawing" xmlns:w10="urn:schemas-microsoft-com:office:word" xmlns:w="http://schemas.openxmlformats.org/wordprocessingml/2006/main" xmlns:w14="http://schemas.microsoft.com/office/word/2010/wordml" xmlns:wpg="http://schemas.microsoft.com/office/word/2010/wordprocessingGroup" xmlns:wpi="http://schemas.microsoft.com/office/word/2010/wordprocessingInk" xmlns:wne="http://schemas.microsoft.com/office/word/2006/wordml" xmlns:wps="http://schemas.microsoft.com/office/word/2010/wordprocessingShape" mc:Ignorable="w14 wp14">
   <w:abstractNum w:abstractNumId="0">
     <w:nsid w:val="2764553B"/>
     <w:multiLevelType w:val="hybridMultilevel"/>
@@ -2720,7 +2926,7 @@
       </w:pPr>
     </w:pPrDefault>
   </w:docDefaults>
-  <w:latentStyles w:defLockedState="0" w:defUIPriority="99" w:defSemiHidden="1" w:defUnhideWhenUsed="1" w:defQFormat="0" w:count="267">
+  <w:latentStyles w:defLockedState="0" w:defUIPriority="99" w:defSemiHidden="1" w:defUnhideWhenUsed="1" w:defQFormat="0" w:count="276">
     <w:lsdException w:name="Normal" w:semiHidden="0" w:uiPriority="0" w:unhideWhenUsed="0" w:qFormat="1"/>
     <w:lsdException w:name="heading 1" w:semiHidden="0" w:uiPriority="9" w:unhideWhenUsed="0" w:qFormat="1"/>
     <w:lsdException w:name="heading 2" w:uiPriority="9" w:qFormat="1"/>
@@ -2944,7 +3150,7 @@
 </file>
 
 <file path=word/stylesWithEffects.xml><?xml version="1.0" encoding="utf-8"?>
-<w:styles xmlns:wpc="http://schemas.microsoft.com/office/word/2010/wordprocessingCanvas" xmlns:mc="http://schemas.openxmlformats.org/markup-compatibility/2006" xmlns:o="urn:schemas-microsoft-com:office:office" xmlns:r="http://schemas.openxmlformats.org/officeDocument/2006/relationships" xmlns:m="http://schemas.openxmlformats.org/officeDocument/2006/math" xmlns:v="urn:schemas-microsoft-com:vml" xmlns:wp14="http://schemas.microsoft.com/office/word/2010/wordprocessingDrawing" xmlns:wp="http://schemas.openxmlformats.org/drawingml/2006/wordprocessingDrawing" xmlns:w10="urn:schemas-microsoft-com:office:word" xmlns:w="http://schemas.openxmlformats.org/wordprocessingml/2006/main" xmlns:w14="http://schemas.microsoft.com/office/word/2010/wordml" xmlns:wpg="http://schemas.microsoft.com/office/word/2010/wordprocessingGroup" xmlns:wpi="http://schemas.microsoft.com/office/word/2010/wordprocessingInk" xmlns:wne="http://schemas.microsoft.com/office/word/2006/wordml" xmlns:wps="http://schemas.microsoft.com/office/word/2010/wordprocessingShape" mc:Ignorable="w14 wp14">
+<w:styles xmlns:wpc="http://schemas.microsoft.com/office/word/2010/wordprocessingCanvas" xmlns:mo="http://schemas.microsoft.com/office/mac/office/2008/main" xmlns:mc="http://schemas.openxmlformats.org/markup-compatibility/2006" xmlns:mv="urn:schemas-microsoft-com:mac:vml" xmlns:o="urn:schemas-microsoft-com:office:office" xmlns:r="http://schemas.openxmlformats.org/officeDocument/2006/relationships" xmlns:m="http://schemas.openxmlformats.org/officeDocument/2006/math" xmlns:v="urn:schemas-microsoft-com:vml" xmlns:wp14="http://schemas.microsoft.com/office/word/2010/wordprocessingDrawing" xmlns:wp="http://schemas.openxmlformats.org/drawingml/2006/wordprocessingDrawing" xmlns:w10="urn:schemas-microsoft-com:office:word" xmlns:w="http://schemas.openxmlformats.org/wordprocessingml/2006/main" xmlns:w14="http://schemas.microsoft.com/office/word/2010/wordml" xmlns:wpg="http://schemas.microsoft.com/office/word/2010/wordprocessingGroup" xmlns:wpi="http://schemas.microsoft.com/office/word/2010/wordprocessingInk" xmlns:wne="http://schemas.microsoft.com/office/word/2006/wordml" xmlns:wps="http://schemas.microsoft.com/office/word/2010/wordprocessingShape" mc:Ignorable="w14 wp14">
   <w:docDefaults>
     <w:rPrDefault>
       <w:rPr>
@@ -2960,7 +3166,7 @@
       </w:pPr>
     </w:pPrDefault>
   </w:docDefaults>
-  <w:latentStyles w:defLockedState="0" w:defUIPriority="99" w:defSemiHidden="1" w:defUnhideWhenUsed="1" w:defQFormat="0" w:count="267">
+  <w:latentStyles w:defLockedState="0" w:defUIPriority="99" w:defSemiHidden="1" w:defUnhideWhenUsed="1" w:defQFormat="0" w:count="276">
     <w:lsdException w:name="Normal" w:semiHidden="0" w:uiPriority="0" w:unhideWhenUsed="0" w:qFormat="1"/>
     <w:lsdException w:name="heading 1" w:semiHidden="0" w:uiPriority="9" w:unhideWhenUsed="0" w:qFormat="1"/>
     <w:lsdException w:name="heading 2" w:uiPriority="9" w:qFormat="1"/>

</xml_diff>

<commit_message>
added stuff to research
</commit_message>
<xml_diff>
--- a/Documents/Sprint 6 Report.docx
+++ b/Documents/Sprint 6 Report.docx
@@ -114,8 +114,13 @@
         </w:numPr>
       </w:pPr>
       <w:r>
-        <w:t>Michael Malkowski</w:t>
-      </w:r>
+        <w:t xml:space="preserve">Michael </w:t>
+      </w:r>
+      <w:proofErr w:type="spellStart"/>
+      <w:r>
+        <w:t>Malkowski</w:t>
+      </w:r>
+      <w:proofErr w:type="spellEnd"/>
     </w:p>
     <w:p>
       <w:pPr>
@@ -126,8 +131,13 @@
         </w:numPr>
       </w:pPr>
       <w:r>
-        <w:t>Rachel Pekarek</w:t>
-      </w:r>
+        <w:t xml:space="preserve">Rachel </w:t>
+      </w:r>
+      <w:proofErr w:type="spellStart"/>
+      <w:r>
+        <w:t>Pekarek</w:t>
+      </w:r>
+      <w:proofErr w:type="spellEnd"/>
     </w:p>
     <w:p>
       <w:pPr>
@@ -272,8 +282,6 @@
       <w:r>
         <w:t xml:space="preserve">Brief </w:t>
       </w:r>
-      <w:bookmarkStart w:id="0" w:name="_GoBack"/>
-      <w:bookmarkEnd w:id="0"/>
       <w:r>
         <w:t>Scrum Meeting</w:t>
       </w:r>
@@ -477,8 +485,13 @@
           <w:numId w:val="2"/>
         </w:numPr>
       </w:pPr>
-      <w:r>
-        <w:t>eBill Application</w:t>
+      <w:proofErr w:type="gramStart"/>
+      <w:r>
+        <w:t>eBill</w:t>
+      </w:r>
+      <w:proofErr w:type="gramEnd"/>
+      <w:r>
+        <w:t xml:space="preserve"> Application</w:t>
       </w:r>
     </w:p>
     <w:p>
@@ -705,8 +718,13 @@
           <w:numId w:val="2"/>
         </w:numPr>
       </w:pPr>
-      <w:r>
-        <w:t>eBill Application</w:t>
+      <w:proofErr w:type="gramStart"/>
+      <w:r>
+        <w:t>eBill</w:t>
+      </w:r>
+      <w:proofErr w:type="gramEnd"/>
+      <w:r>
+        <w:t xml:space="preserve"> Application</w:t>
       </w:r>
     </w:p>
     <w:p>
@@ -780,8 +798,13 @@
           <w:numId w:val="2"/>
         </w:numPr>
       </w:pPr>
-      <w:r>
-        <w:t>AutoLayout fixes</w:t>
+      <w:proofErr w:type="spellStart"/>
+      <w:r>
+        <w:t>AutoLayout</w:t>
+      </w:r>
+      <w:proofErr w:type="spellEnd"/>
+      <w:r>
+        <w:t xml:space="preserve"> fixes</w:t>
       </w:r>
     </w:p>
     <w:p>
@@ -910,8 +933,13 @@
       <w:r>
         <w:t xml:space="preserve">Investigate </w:t>
       </w:r>
-      <w:r>
-        <w:t xml:space="preserve">misc </w:t>
+      <w:proofErr w:type="spellStart"/>
+      <w:r>
+        <w:t>misc</w:t>
+      </w:r>
+      <w:proofErr w:type="spellEnd"/>
+      <w:r>
+        <w:t xml:space="preserve"> </w:t>
       </w:r>
       <w:r>
         <w:t>bugs in app functionality</w:t>
@@ -1159,8 +1187,13 @@
           <w:numId w:val="3"/>
         </w:numPr>
       </w:pPr>
-      <w:r>
-        <w:t>eBill Application</w:t>
+      <w:proofErr w:type="gramStart"/>
+      <w:r>
+        <w:t>eBill</w:t>
+      </w:r>
+      <w:proofErr w:type="gramEnd"/>
+      <w:r>
+        <w:t xml:space="preserve"> Application</w:t>
       </w:r>
     </w:p>
     <w:p>
@@ -1376,8 +1409,13 @@
           <w:numId w:val="3"/>
         </w:numPr>
       </w:pPr>
-      <w:r>
-        <w:t>eBill Application</w:t>
+      <w:proofErr w:type="gramStart"/>
+      <w:r>
+        <w:t>eBill</w:t>
+      </w:r>
+      <w:proofErr w:type="gramEnd"/>
+      <w:r>
+        <w:t xml:space="preserve"> Application</w:t>
       </w:r>
     </w:p>
     <w:p>
@@ -1448,8 +1486,13 @@
           <w:numId w:val="3"/>
         </w:numPr>
       </w:pPr>
-      <w:r>
-        <w:t>AutoLayout fixes</w:t>
+      <w:proofErr w:type="spellStart"/>
+      <w:r>
+        <w:t>AutoLayout</w:t>
+      </w:r>
+      <w:proofErr w:type="spellEnd"/>
+      <w:r>
+        <w:t xml:space="preserve"> fixes</w:t>
       </w:r>
     </w:p>
     <w:p>
@@ -1559,9 +1602,11 @@
       <w:r>
         <w:t xml:space="preserve">Investigate </w:t>
       </w:r>
+      <w:proofErr w:type="spellStart"/>
       <w:r>
         <w:t>misc</w:t>
       </w:r>
+      <w:proofErr w:type="spellEnd"/>
       <w:r>
         <w:t xml:space="preserve"> bugs in app functionality</w:t>
       </w:r>
@@ -1700,8 +1745,13 @@
           <w:numId w:val="2"/>
         </w:numPr>
       </w:pPr>
-      <w:r>
-        <w:t>eBill Application</w:t>
+      <w:proofErr w:type="gramStart"/>
+      <w:r>
+        <w:t>eBill</w:t>
+      </w:r>
+      <w:proofErr w:type="gramEnd"/>
+      <w:r>
+        <w:t xml:space="preserve"> Application</w:t>
       </w:r>
     </w:p>
     <w:p>
@@ -1859,6 +1909,28 @@
     </w:p>
     <w:p>
       <w:r>
+        <w:tab/>
+        <w:t xml:space="preserve">Rachel attempted to implement horizontal scrolling for the Technician App. With the new iOS </w:t>
+      </w:r>
+      <w:proofErr w:type="spellStart"/>
+      <w:r>
+        <w:t>AutoLayout</w:t>
+      </w:r>
+      <w:proofErr w:type="spellEnd"/>
+      <w:r>
+        <w:t xml:space="preserve"> implementation, this does not work. It is likely that future </w:t>
+      </w:r>
+      <w:proofErr w:type="spellStart"/>
+      <w:r>
+        <w:t>AutoLayout</w:t>
+      </w:r>
+      <w:proofErr w:type="spellEnd"/>
+      <w:r>
+        <w:t xml:space="preserve"> implementations should make this fairly simple. As of now, however, horizontal scrolling has been moved to the product backlog.</w:t>
+      </w:r>
+      <w:bookmarkStart w:id="0" w:name="_GoBack"/>
+      <w:bookmarkEnd w:id="0"/>
+      <w:r>
         <w:br w:type="page"/>
       </w:r>
     </w:p>
@@ -1947,8 +2019,13 @@
           <w:numId w:val="4"/>
         </w:numPr>
       </w:pPr>
-      <w:r>
-        <w:t>eBill Application</w:t>
+      <w:proofErr w:type="gramStart"/>
+      <w:r>
+        <w:t>eBill</w:t>
+      </w:r>
+      <w:proofErr w:type="gramEnd"/>
+      <w:r>
+        <w:t xml:space="preserve"> Application</w:t>
       </w:r>
     </w:p>
     <w:p>
@@ -2067,8 +2144,13 @@
           <w:numId w:val="4"/>
         </w:numPr>
       </w:pPr>
-      <w:r>
-        <w:t>eBill Application</w:t>
+      <w:proofErr w:type="gramStart"/>
+      <w:r>
+        <w:t>eBill</w:t>
+      </w:r>
+      <w:proofErr w:type="gramEnd"/>
+      <w:r>
+        <w:t xml:space="preserve"> Application</w:t>
       </w:r>
     </w:p>
     <w:p>

</xml_diff>